<commit_message>
this is new commit for demo2 file
</commit_message>
<xml_diff>
--- a/demo2.docx
+++ b/demo2.docx
@@ -13,6 +13,12 @@
           <w:lang w:val="en-US"/>
         </w:rPr>
         <w:t>This is demo2 file for practice</w:t>
+      </w:r>
+      <w:r>
+        <w:rPr>
+          <w:lang w:val="en-US"/>
+        </w:rPr>
+        <w:t>.</w:t>
       </w:r>
     </w:p>
     <w:sectPr>

</xml_diff>

<commit_message>
Commit for demo2 on firstbranch
</commit_message>
<xml_diff>
--- a/demo2.docx
+++ b/demo2.docx
@@ -19,6 +19,12 @@
           <w:lang w:val="en-US"/>
         </w:rPr>
         <w:t>.</w:t>
+      </w:r>
+      <w:r>
+        <w:rPr>
+          <w:lang w:val="en-US"/>
+        </w:rPr>
+        <w:t xml:space="preserve"> We are creating the pull requests.</w:t>
       </w:r>
     </w:p>
     <w:sectPr>

</xml_diff>

<commit_message>
This commit is done on secondbranch
</commit_message>
<xml_diff>
--- a/demo2.docx
+++ b/demo2.docx
@@ -12,19 +12,7 @@
         <w:rPr>
           <w:lang w:val="en-US"/>
         </w:rPr>
-        <w:t>This is demo2 file for practice</w:t>
-      </w:r>
-      <w:r>
-        <w:rPr>
-          <w:lang w:val="en-US"/>
-        </w:rPr>
-        <w:t>.</w:t>
-      </w:r>
-      <w:r>
-        <w:rPr>
-          <w:lang w:val="en-US"/>
-        </w:rPr>
-        <w:t xml:space="preserve"> We are creating the pull requests.</w:t>
+        <w:t>We are creating the pull requests.</w:t>
       </w:r>
     </w:p>
     <w:sectPr>

</xml_diff>